<commit_message>
Added French translation and updated CV
</commit_message>
<xml_diff>
--- a/CV.docx
+++ b/CV.docx
@@ -72,15 +72,28 @@
               <w:t xml:space="preserve"> de</w:t>
             </w:r>
             <w:r>
-              <w:t xml:space="preserve"> Panicale</w:t>
-            </w:r>
+              <w:t xml:space="preserve"> </w:t>
+            </w:r>
+            <w:proofErr w:type="spellStart"/>
+            <w:r>
+              <w:t>Panicale</w:t>
+            </w:r>
+            <w:proofErr w:type="spellEnd"/>
           </w:p>
           <w:p>
             <w:pPr>
               <w:jc w:val="right"/>
             </w:pPr>
             <w:r>
-              <w:t>78320, La Verrière, F</w:t>
+              <w:t xml:space="preserve">78320, La </w:t>
+            </w:r>
+            <w:proofErr w:type="spellStart"/>
+            <w:r>
+              <w:t>Verrière</w:t>
+            </w:r>
+            <w:proofErr w:type="spellEnd"/>
+            <w:r>
+              <w:t>, F</w:t>
             </w:r>
             <w:r>
               <w:t>R</w:t>
@@ -305,9 +318,11 @@
                 <w:numId w:val="1"/>
               </w:numPr>
             </w:pPr>
+            <w:proofErr w:type="spellStart"/>
             <w:r>
               <w:t>PsPice</w:t>
             </w:r>
+            <w:proofErr w:type="spellEnd"/>
           </w:p>
         </w:tc>
       </w:tr>
@@ -488,7 +503,23 @@
         <w:t>Full-Stack Web Development Intern</w:t>
       </w:r>
       <w:r>
-        <w:t>, Eurisko Mobility, Adma, LB</w:t>
+        <w:t xml:space="preserve">, </w:t>
+      </w:r>
+      <w:proofErr w:type="spellStart"/>
+      <w:r>
+        <w:t>Eurisko</w:t>
+      </w:r>
+      <w:proofErr w:type="spellEnd"/>
+      <w:r>
+        <w:t xml:space="preserve"> Mobility, </w:t>
+      </w:r>
+      <w:proofErr w:type="spellStart"/>
+      <w:r>
+        <w:t>Adma</w:t>
+      </w:r>
+      <w:proofErr w:type="spellEnd"/>
+      <w:r>
+        <w:t>, LB</w:t>
       </w:r>
     </w:p>
     <w:p>
@@ -583,7 +614,15 @@
         <w:t xml:space="preserve">M2 Manager in Game Programming, </w:t>
       </w:r>
       <w:r>
-        <w:t>PULV, La Défence, FR</w:t>
+        <w:t xml:space="preserve">PULV, La </w:t>
+      </w:r>
+      <w:proofErr w:type="spellStart"/>
+      <w:r>
+        <w:t>Défence</w:t>
+      </w:r>
+      <w:proofErr w:type="spellEnd"/>
+      <w:r>
+        <w:t>, FR</w:t>
       </w:r>
     </w:p>
     <w:p>
@@ -633,7 +672,31 @@
         <w:t>LB Baccalaureate GS</w:t>
       </w:r>
       <w:r>
-        <w:t>, Collège des Frères Maristes Champville, Dik El Mehdi, LB</w:t>
+        <w:t xml:space="preserve">, Collège des Frères </w:t>
+      </w:r>
+      <w:proofErr w:type="spellStart"/>
+      <w:r>
+        <w:t>Maristes</w:t>
+      </w:r>
+      <w:proofErr w:type="spellEnd"/>
+      <w:r>
+        <w:t xml:space="preserve"> </w:t>
+      </w:r>
+      <w:proofErr w:type="spellStart"/>
+      <w:r>
+        <w:t>Champville</w:t>
+      </w:r>
+      <w:proofErr w:type="spellEnd"/>
+      <w:r>
+        <w:t xml:space="preserve">, </w:t>
+      </w:r>
+      <w:proofErr w:type="spellStart"/>
+      <w:r>
+        <w:t>Dik</w:t>
+      </w:r>
+      <w:proofErr w:type="spellEnd"/>
+      <w:r>
+        <w:t xml:space="preserve"> El Mehdi, LB</w:t>
       </w:r>
     </w:p>
     <w:p>
@@ -774,14 +837,63 @@
           <w:sz w:val="28"/>
           <w:szCs w:val="32"/>
         </w:rPr>
-        <w:t xml:space="preserve">Relevant and Distinguished </w:t>
+        <w:t>R</w:t>
       </w:r>
       <w:r>
         <w:rPr>
           <w:sz w:val="28"/>
           <w:szCs w:val="32"/>
         </w:rPr>
-        <w:t>Achievements</w:t>
+        <w:t>ELEVANT</w:t>
+      </w:r>
+      <w:r>
+        <w:rPr>
+          <w:sz w:val="28"/>
+          <w:szCs w:val="32"/>
+        </w:rPr>
+        <w:t xml:space="preserve"> </w:t>
+      </w:r>
+      <w:r>
+        <w:rPr>
+          <w:sz w:val="28"/>
+          <w:szCs w:val="32"/>
+        </w:rPr>
+        <w:t>AND</w:t>
+      </w:r>
+      <w:r>
+        <w:rPr>
+          <w:sz w:val="28"/>
+          <w:szCs w:val="32"/>
+        </w:rPr>
+        <w:t xml:space="preserve"> D</w:t>
+      </w:r>
+      <w:r>
+        <w:rPr>
+          <w:sz w:val="28"/>
+          <w:szCs w:val="32"/>
+        </w:rPr>
+        <w:t>ISTINGUISHED</w:t>
+      </w:r>
+      <w:r>
+        <w:rPr>
+          <w:sz w:val="28"/>
+          <w:szCs w:val="32"/>
+        </w:rPr>
+        <w:t xml:space="preserve"> </w:t>
+      </w:r>
+      <w:r>
+        <w:rPr>
+          <w:sz w:val="28"/>
+          <w:szCs w:val="32"/>
+        </w:rPr>
+        <w:t>A</w:t>
+      </w:r>
+      <w:r>
+        <w:rPr>
+          <w:sz w:val="28"/>
+          <w:szCs w:val="32"/>
+        </w:rPr>
+        <w:t>CHIEVEMENTS</w:t>
       </w:r>
     </w:p>
     <w:tbl>
@@ -934,8 +1046,13 @@
                 <w:numId w:val="5"/>
               </w:numPr>
             </w:pPr>
-            <w:r>
-              <w:t>Ludum Dare Game Jam</w:t>
+            <w:proofErr w:type="spellStart"/>
+            <w:r>
+              <w:t>Ludum</w:t>
+            </w:r>
+            <w:proofErr w:type="spellEnd"/>
+            <w:r>
+              <w:t xml:space="preserve"> Dare Game Jam</w:t>
             </w:r>
             <w:r>
               <w:t xml:space="preserve"> (Unity)</w:t>
@@ -1111,13 +1228,28 @@
         <w:spacing w:before="160" w:after="0"/>
       </w:pPr>
       <w:r>
+        <w:rPr>
+          <w:i/>
+          <w:iCs/>
+        </w:rPr>
         <w:t xml:space="preserve">More </w:t>
       </w:r>
       <w:r>
+        <w:rPr>
+          <w:i/>
+          <w:iCs/>
+        </w:rPr>
         <w:t>projects, details and demos</w:t>
       </w:r>
       <w:r>
-        <w:t xml:space="preserve"> can be found on my personal website: </w:t>
+        <w:rPr>
+          <w:i/>
+          <w:iCs/>
+        </w:rPr>
+        <w:t xml:space="preserve"> can be found on my personal website:</w:t>
+      </w:r>
+      <w:r>
+        <w:t xml:space="preserve"> </w:t>
       </w:r>
       <w:hyperlink r:id="rId6" w:history="1">
         <w:r>
@@ -1144,7 +1276,14 @@
           <w:sz w:val="28"/>
           <w:szCs w:val="32"/>
         </w:rPr>
-        <w:t>Languages</w:t>
+        <w:t>L</w:t>
+      </w:r>
+      <w:r>
+        <w:rPr>
+          <w:sz w:val="28"/>
+          <w:szCs w:val="32"/>
+        </w:rPr>
+        <w:t>ANGUAGES</w:t>
       </w:r>
     </w:p>
     <w:tbl>

</xml_diff>